<commit_message>
Finished decriptive wireframe doc
</commit_message>
<xml_diff>
--- a/Lab7/DescriptiveWireframeDocument.docx
+++ b/Lab7/DescriptiveWireframeDocument.docx
@@ -18,6 +18,7 @@
         <w:t>Descriptive Wireframe Document – Lab 7 Example</w:t>
       </w:r>
     </w:p>
+    <w:p/>
     <w:p>
       <w:hyperlink r:id="rId4" w:history="1">
         <w:r>
@@ -29,123 +30,95 @@
       </w:hyperlink>
     </w:p>
     <w:p>
-      <w:r>
-        <w:t xml:space="preserve">Use the following structure as a companion to your wireframe to describe all of </w:t>
+      <w:pPr>
+        <w:rPr>
+          <w:b/>
+        </w:rPr>
+      </w:pPr>
+    </w:p>
+    <w:p>
+      <w:r>
+        <w:rPr>
+          <w:b/>
+        </w:rPr>
+        <w:t>Rationale</w:t>
+      </w:r>
+      <w:r>
+        <w:rPr>
+          <w:b/>
+        </w:rPr>
+        <w:t xml:space="preserve">: </w:t>
+      </w:r>
+    </w:p>
+    <w:p>
+      <w:r>
+        <w:t xml:space="preserve">I have decided to give the webpage a more modern and simplistic redesign. The largest issue was the large picture on the right that serves little purpose. The links to the social media pages </w:t>
       </w:r>
       <w:proofErr w:type="gramStart"/>
       <w:r>
-        <w:t>it’s</w:t>
+        <w:t>are</w:t>
       </w:r>
       <w:proofErr w:type="gramEnd"/>
       <w:r>
-        <w:t xml:space="preserve"> major components. Create and label as many items as you feel is appropriate for your wireframe. You should be able to hand your wireframe and this descriptive document over to another person and fully communicate your vision for your page.</w:t>
-      </w:r>
-    </w:p>
-    <w:p>
-      <w:pPr>
-        <w:rPr>
-          <w:b/>
-        </w:rPr>
-      </w:pPr>
-    </w:p>
-    <w:p>
-      <w:r>
-        <w:rPr>
-          <w:b/>
-        </w:rPr>
-        <w:t>Rationale</w:t>
-      </w:r>
-      <w:r>
-        <w:rPr>
-          <w:b/>
-        </w:rPr>
-        <w:t xml:space="preserve">: </w:t>
-      </w:r>
-      <w:r>
-        <w:t>What are the major issues with the existing page and why have you chose</w:t>
-      </w:r>
-      <w:r>
-        <w:t>n</w:t>
-      </w:r>
-      <w:r>
-        <w:t xml:space="preserve"> to modify them? Use the concepts we’ve learned so far such as </w:t>
+        <w:t xml:space="preserve"> small and easy miss making the section unattractive and inaccessible. Instead, I have chosen to have a smaller section closer to the bottom to house the links. Each social media has its own box (div) to give it a cleaner and more modern look. I have also revamped the side menu. The original is </w:t>
+      </w:r>
+      <w:r>
+        <w:t>unstandardized and unorganized. I have decided to provide each link their own section in a box</w:t>
+      </w:r>
+      <w:r>
+        <w:t xml:space="preserve"> with a clear border. The boxes are essentially a button so instead of clicking on the text for the link, you can click anywhere within the box</w:t>
+      </w:r>
+      <w:r>
+        <w:t xml:space="preserve">. </w:t>
+      </w:r>
+      <w:r>
+        <w:t xml:space="preserve">Those and other sections would all be aligned with each other. The </w:t>
+      </w:r>
+      <w:r>
+        <w:t>div containing the navigation menu</w:t>
+      </w:r>
+      <w:r>
+        <w:t xml:space="preserve"> takes up roughly a quarter of the page compared to the originals third leaving more room for content. The background would be </w:t>
+      </w:r>
+      <w:r>
+        <w:t>yellow,</w:t>
+      </w:r>
+      <w:r>
+        <w:t xml:space="preserve"> and the font would be black. I have decided to stick with its yellow/red/black </w:t>
       </w:r>
       <w:proofErr w:type="spellStart"/>
       <w:r>
-        <w:t>Colour</w:t>
+        <w:t>colour</w:t>
       </w:r>
       <w:proofErr w:type="spellEnd"/>
       <w:r>
-        <w:t xml:space="preserve"> Theory, C.R.A.P. design theory, and Accessibility (font, alt tags, contrast, </w:t>
-      </w:r>
-      <w:proofErr w:type="spellStart"/>
-      <w:r>
-        <w:t>etc</w:t>
-      </w:r>
-      <w:proofErr w:type="spellEnd"/>
-      <w:r>
-        <w:t>) to inform your rationale. Your rationale should be about 250 words.</w:t>
-      </w:r>
-    </w:p>
-    <w:p/>
-    <w:p>
-      <w:r>
-        <w:t xml:space="preserve">I have decided to give the webpage a more modern and simplistic redesign. The largest issue was the large picture on the right that serves little purpose. The links to the social media pages </w:t>
+        <w:t xml:space="preserve"> theme for representation of the German heritage.</w:t>
+      </w:r>
+      <w:r>
+        <w:t xml:space="preserve"> The black on yellow also provides high contrast.</w:t>
+      </w:r>
+      <w:r>
+        <w:t xml:space="preserve"> </w:t>
+      </w:r>
+      <w:r>
+        <w:t xml:space="preserve">With the extra room for content, I allocated a section for highlighted media, such as Oktoberfest like in the original. Like the social media section, each media listing would have its own box to again make a </w:t>
+      </w:r>
+      <w:r>
+        <w:t>more modern and cleaner</w:t>
+      </w:r>
+      <w:r>
+        <w:t xml:space="preserve"> look. Everything has a small space/margin around each b</w:t>
+      </w:r>
+      <w:r>
+        <w:t xml:space="preserve">ox to keep things in </w:t>
       </w:r>
       <w:proofErr w:type="gramStart"/>
       <w:r>
-        <w:t>are</w:t>
+        <w:t>close proximity</w:t>
       </w:r>
       <w:proofErr w:type="gramEnd"/>
       <w:r>
-        <w:t xml:space="preserve"> small and easy miss making the section unattractive and inaccessible. Instead, I have chosen to have a smaller section closer to the bottom to house the links. Each social media has its own box (div) to give it a cleaner and more modern look. I have also revamped the side menu. The original is </w:t>
-      </w:r>
-      <w:r>
-        <w:t xml:space="preserve">unstandardized and unorganized. I have decided to provide each link their own section in a box. </w:t>
-      </w:r>
-      <w:r>
-        <w:t xml:space="preserve">Those and other sections would all be aligned with each other. The box takes up roughly a quarter of the page compared to the originals third leaving more room for content. The background would be </w:t>
-      </w:r>
-      <w:proofErr w:type="gramStart"/>
-      <w:r>
-        <w:t>yellow</w:t>
-      </w:r>
-      <w:proofErr w:type="gramEnd"/>
-      <w:r>
-        <w:t xml:space="preserve"> and the font would be black. I have decided to stick with its yellow/red/black </w:t>
-      </w:r>
-      <w:proofErr w:type="spellStart"/>
-      <w:r>
-        <w:t>colour</w:t>
-      </w:r>
-      <w:proofErr w:type="spellEnd"/>
-      <w:r>
-        <w:t xml:space="preserve"> theme for representation of the German heritage.</w:t>
-      </w:r>
-      <w:r>
-        <w:t xml:space="preserve"> The black on yellow also provides high contrast.</w:t>
-      </w:r>
-      <w:r>
-        <w:t xml:space="preserve"> </w:t>
-      </w:r>
-      <w:r>
-        <w:t xml:space="preserve">With the extra room for content, I allocated a section for highlighted media, such as Oktoberfest like in the original. Like the social media section, each media listing would have its own box to again make a </w:t>
-      </w:r>
-      <w:proofErr w:type="gramStart"/>
-      <w:r>
-        <w:t>more modern and clean</w:t>
-      </w:r>
-      <w:proofErr w:type="gramEnd"/>
-      <w:r>
-        <w:t xml:space="preserve"> look. Everything has a small space/margin around each box however they are still in </w:t>
-      </w:r>
-      <w:proofErr w:type="gramStart"/>
-      <w:r>
-        <w:t>close proximity</w:t>
-      </w:r>
-      <w:proofErr w:type="gramEnd"/>
-      <w:r>
-        <w:t xml:space="preserve">. </w:t>
+        <w:t xml:space="preserve"> while still having space between all the content.</w:t>
       </w:r>
     </w:p>
     <w:p>
@@ -226,22 +199,125 @@
       </w:r>
       <w:r>
         <w:br/>
+        <w:t>Interactivity:</w:t>
+      </w:r>
+      <w:r>
+        <w:t xml:space="preserve"> </w:t>
+      </w:r>
+      <w:r>
+        <w:t>N/A</w:t>
+      </w:r>
+    </w:p>
+    <w:p/>
+    <w:p>
+      <w:pPr>
+        <w:rPr>
+          <w:b/>
+          <w:bCs/>
+        </w:rPr>
+      </w:pPr>
+      <w:r>
+        <w:rPr>
+          <w:b/>
+          <w:bCs/>
+        </w:rPr>
+        <w:t xml:space="preserve">Item </w:t>
+      </w:r>
+      <w:r>
+        <w:rPr>
+          <w:b/>
+          <w:bCs/>
+        </w:rPr>
+        <w:t>#</w:t>
+      </w:r>
+      <w:r>
+        <w:rPr>
+          <w:b/>
+          <w:bCs/>
+        </w:rPr>
+        <w:t>2</w:t>
+      </w:r>
+    </w:p>
+    <w:p>
+      <w:r>
+        <w:t>Description</w:t>
+      </w:r>
+      <w:r>
+        <w:t>:</w:t>
+      </w:r>
+      <w:r>
+        <w:t xml:space="preserve"> </w:t>
+      </w:r>
+      <w:r>
+        <w:t>News/important information (</w:t>
       </w:r>
       <w:proofErr w:type="spellStart"/>
-      <w:proofErr w:type="gramStart"/>
-      <w:r>
-        <w:t>Interactivity:</w:t>
-      </w:r>
-      <w:r>
-        <w:t>N</w:t>
+      <w:r>
+        <w:t>eg.</w:t>
       </w:r>
       <w:proofErr w:type="spellEnd"/>
-      <w:proofErr w:type="gramEnd"/>
-      <w:r>
-        <w:t>/A</w:t>
-      </w:r>
-    </w:p>
-    <w:p/>
+      <w:r>
+        <w:t xml:space="preserve"> closed for </w:t>
+      </w:r>
+      <w:r>
+        <w:t>summer) banner</w:t>
+      </w:r>
+    </w:p>
+    <w:p>
+      <w:r>
+        <w:t>Font:</w:t>
+      </w:r>
+      <w:r>
+        <w:t xml:space="preserve"> Arial</w:t>
+      </w:r>
+    </w:p>
+    <w:p>
+      <w:r>
+        <w:t>Color:</w:t>
+      </w:r>
+      <w:r>
+        <w:t xml:space="preserve"> </w:t>
+      </w:r>
+      <w:r>
+        <w:t>black</w:t>
+      </w:r>
+      <w:r>
+        <w:t xml:space="preserve"> font</w:t>
+      </w:r>
+      <w:r>
+        <w:t xml:space="preserve"> on Yellow background</w:t>
+      </w:r>
+      <w:r>
+        <w:t>, red border</w:t>
+      </w:r>
+    </w:p>
+    <w:p>
+      <w:r>
+        <w:t xml:space="preserve">Alignment: </w:t>
+      </w:r>
+      <w:r>
+        <w:t>Centre</w:t>
+      </w:r>
+    </w:p>
+    <w:p>
+      <w:r>
+        <w:t>Media</w:t>
+      </w:r>
+      <w:r>
+        <w:t>: N/A</w:t>
+      </w:r>
+    </w:p>
+    <w:p>
+      <w:r>
+        <w:t>Interactivity</w:t>
+      </w:r>
+      <w:r>
+        <w:t>:</w:t>
+      </w:r>
+      <w:r>
+        <w:t xml:space="preserve"> N/A</w:t>
+      </w:r>
+    </w:p>
     <w:p>
       <w:pPr>
         <w:rPr>
@@ -249,6 +325,14 @@
           <w:bCs/>
         </w:rPr>
       </w:pPr>
+    </w:p>
+    <w:p>
+      <w:pPr>
+        <w:rPr>
+          <w:b/>
+          <w:bCs/>
+        </w:rPr>
+      </w:pPr>
       <w:r>
         <w:rPr>
           <w:b/>
@@ -261,106 +345,40 @@
           <w:b/>
           <w:bCs/>
         </w:rPr>
-        <w:t>#</w:t>
-      </w:r>
-      <w:r>
-        <w:rPr>
-          <w:b/>
-          <w:bCs/>
-        </w:rPr>
-        <w:t>2</w:t>
-      </w:r>
-    </w:p>
-    <w:p>
-      <w:r>
-        <w:t>Description</w:t>
-      </w:r>
-      <w:r>
-        <w:t>:</w:t>
-      </w:r>
-      <w:r>
-        <w:t xml:space="preserve"> </w:t>
-      </w:r>
-      <w:r>
-        <w:t>News/important information (</w:t>
-      </w:r>
-      <w:proofErr w:type="spellStart"/>
-      <w:r>
-        <w:t>eg.</w:t>
-      </w:r>
-      <w:proofErr w:type="spellEnd"/>
-      <w:r>
-        <w:t xml:space="preserve"> c</w:t>
-      </w:r>
-      <w:r>
-        <w:t xml:space="preserve">losed for </w:t>
-      </w:r>
-      <w:proofErr w:type="gramStart"/>
-      <w:r>
-        <w:t>summer</w:t>
-      </w:r>
-      <w:r>
-        <w:t xml:space="preserve">) </w:t>
-      </w:r>
-      <w:r>
-        <w:t xml:space="preserve"> banner</w:t>
-      </w:r>
-      <w:proofErr w:type="gramEnd"/>
-    </w:p>
-    <w:p>
-      <w:r>
-        <w:t>Font:</w:t>
-      </w:r>
-      <w:r>
-        <w:t xml:space="preserve"> Arial</w:t>
-      </w:r>
-    </w:p>
-    <w:p>
-      <w:r>
-        <w:t>Color:</w:t>
-      </w:r>
-      <w:r>
-        <w:t xml:space="preserve"> </w:t>
-      </w:r>
-      <w:r>
-        <w:t>black</w:t>
-      </w:r>
-      <w:r>
-        <w:t xml:space="preserve"> font</w:t>
-      </w:r>
-      <w:r>
-        <w:t xml:space="preserve"> on Yellow background</w:t>
-      </w:r>
-      <w:r>
-        <w:t>, red border</w:t>
-      </w:r>
-    </w:p>
-    <w:p>
-      <w:r>
-        <w:lastRenderedPageBreak/>
-        <w:t xml:space="preserve">Alignment: </w:t>
-      </w:r>
-      <w:r>
-        <w:t>Centre</w:t>
-      </w:r>
-    </w:p>
-    <w:p>
-      <w:r>
-        <w:t>Media</w:t>
-      </w:r>
-      <w:r>
-        <w:t>: N/A</w:t>
-      </w:r>
-    </w:p>
-    <w:p>
-      <w:r>
-        <w:t>Interactivity</w:t>
-      </w:r>
-      <w:r>
-        <w:t>:</w:t>
-      </w:r>
-      <w:r>
-        <w:t xml:space="preserve"> N/A</w:t>
+        <w:t>#3</w:t>
+      </w:r>
+    </w:p>
+    <w:p>
+      <w:r>
+        <w:t>Description: Navigation Menu</w:t>
+      </w:r>
+    </w:p>
+    <w:p>
+      <w:r>
+        <w:t>Font: Arial</w:t>
+      </w:r>
+    </w:p>
+    <w:p>
+      <w:r>
+        <w:t>Color: black font on Yellow background</w:t>
+      </w:r>
+    </w:p>
+    <w:p>
+      <w:r>
+        <w:t>Alignment: left</w:t>
+      </w:r>
+      <w:r>
+        <w:tab/>
+      </w:r>
+    </w:p>
+    <w:p>
+      <w:r>
+        <w:t>Media: N/A</w:t>
+      </w:r>
+    </w:p>
+    <w:p>
+      <w:r>
+        <w:t>Interactivity: Links to other pages on the site: (food) Menu, Reservations, Music, Reviews, Grilling BBB Bratwurst at home, Address.</w:t>
       </w:r>
     </w:p>
     <w:p>
@@ -390,306 +408,178 @@
           <w:b/>
           <w:bCs/>
         </w:rPr>
-        <w:t>#</w:t>
-      </w:r>
-      <w:r>
-        <w:rPr>
-          <w:b/>
-          <w:bCs/>
-        </w:rPr>
-        <w:t>3</w:t>
-      </w:r>
-    </w:p>
-    <w:p>
-      <w:r>
-        <w:t xml:space="preserve">Description: </w:t>
-      </w:r>
-      <w:r>
-        <w:t>Navigation Menu</w:t>
-      </w:r>
-    </w:p>
-    <w:p>
-      <w:r>
-        <w:t>Font: Arial</w:t>
-      </w:r>
-    </w:p>
-    <w:p>
-      <w:r>
-        <w:t>Color: black font on Yellow background</w:t>
-      </w:r>
-    </w:p>
-    <w:p>
-      <w:r>
-        <w:t xml:space="preserve">Alignment: </w:t>
-      </w:r>
-      <w:r>
-        <w:t>left</w:t>
-      </w:r>
-      <w:r>
-        <w:tab/>
-      </w:r>
-    </w:p>
-    <w:p>
-      <w:r>
-        <w:t>Media: N/A</w:t>
-      </w:r>
-    </w:p>
-    <w:p>
-      <w:r>
-        <w:t xml:space="preserve">Interactivity: </w:t>
-      </w:r>
-      <w:r>
-        <w:t>Links to other pages on the site: (food) Menu, Reservations, Music, Reviews, Grilling BBB Bratwurst at home, Address.</w:t>
-      </w:r>
-    </w:p>
-    <w:p>
-      <w:pPr>
-        <w:rPr>
-          <w:b/>
-          <w:bCs/>
-        </w:rPr>
-      </w:pPr>
-    </w:p>
-    <w:p>
-      <w:pPr>
-        <w:rPr>
-          <w:b/>
-          <w:bCs/>
-        </w:rPr>
-      </w:pPr>
-      <w:r>
-        <w:rPr>
-          <w:b/>
-          <w:bCs/>
-        </w:rPr>
-        <w:t xml:space="preserve">Item </w:t>
-      </w:r>
-      <w:r>
-        <w:rPr>
-          <w:b/>
-          <w:bCs/>
-        </w:rPr>
-        <w:t>#</w:t>
-      </w:r>
-      <w:r>
-        <w:rPr>
-          <w:b/>
-          <w:bCs/>
-        </w:rPr>
-        <w:t>4</w:t>
-      </w:r>
-    </w:p>
-    <w:p>
-      <w:r>
-        <w:t xml:space="preserve">Description: </w:t>
-      </w:r>
-      <w:r>
-        <w:t>Highlighted media (</w:t>
-      </w:r>
-      <w:proofErr w:type="spellStart"/>
-      <w:r>
-        <w:t>eg.</w:t>
-      </w:r>
-      <w:proofErr w:type="spellEnd"/>
-      <w:r>
-        <w:t xml:space="preserve"> Oktoberfest content)</w:t>
-      </w:r>
-    </w:p>
-    <w:p>
-      <w:r>
-        <w:t>Font: Arial</w:t>
-      </w:r>
-    </w:p>
-    <w:p>
-      <w:r>
-        <w:t>Color: Yellow background</w:t>
-      </w:r>
-    </w:p>
-    <w:p>
-      <w:r>
-        <w:t xml:space="preserve">Alignment: </w:t>
-      </w:r>
-      <w:r>
-        <w:t>right</w:t>
-      </w:r>
-      <w:r>
-        <w:tab/>
-      </w:r>
-    </w:p>
-    <w:p>
-      <w:r>
-        <w:t xml:space="preserve">Media: </w:t>
-      </w:r>
-      <w:r>
-        <w:t>Pictures</w:t>
-      </w:r>
-    </w:p>
-    <w:p>
-      <w:r>
-        <w:t xml:space="preserve">Interactivity: </w:t>
-      </w:r>
-      <w:r>
-        <w:t>Maybe links to articles or social media posts</w:t>
-      </w:r>
-    </w:p>
-    <w:p>
-      <w:pPr>
-        <w:rPr>
-          <w:b/>
-          <w:bCs/>
-        </w:rPr>
-      </w:pPr>
-      <w:r>
-        <w:rPr>
-          <w:b/>
-          <w:bCs/>
-        </w:rPr>
-        <w:t xml:space="preserve">Item </w:t>
-      </w:r>
-      <w:r>
-        <w:rPr>
-          <w:b/>
-          <w:bCs/>
-        </w:rPr>
-        <w:t>#</w:t>
-      </w:r>
-      <w:r>
-        <w:rPr>
-          <w:b/>
-          <w:bCs/>
-        </w:rPr>
-        <w:t>5</w:t>
-      </w:r>
-    </w:p>
-    <w:p>
-      <w:r>
-        <w:t xml:space="preserve">Description: </w:t>
-      </w:r>
-      <w:r>
-        <w:t>Social media links, each with its own box. Site logo’s and their username for the site.</w:t>
-      </w:r>
-    </w:p>
-    <w:p>
-      <w:r>
-        <w:t>Font: Arial</w:t>
-      </w:r>
-    </w:p>
-    <w:p>
-      <w:r>
-        <w:t>Color: black font on Yellow background</w:t>
-      </w:r>
-    </w:p>
-    <w:p>
-      <w:r>
-        <w:t>Alignment: left</w:t>
-      </w:r>
-      <w:r>
-        <w:tab/>
-      </w:r>
-    </w:p>
-    <w:p>
-      <w:r>
-        <w:t>Media: N/A</w:t>
-      </w:r>
-    </w:p>
-    <w:p>
-      <w:r>
-        <w:t xml:space="preserve">Interactivity: Links to </w:t>
-      </w:r>
-      <w:r>
-        <w:t>social media pages</w:t>
-      </w:r>
-    </w:p>
-    <w:p>
-      <w:pPr>
-        <w:rPr>
-          <w:b/>
-          <w:bCs/>
-        </w:rPr>
-      </w:pPr>
-      <w:r>
-        <w:rPr>
-          <w:b/>
-          <w:bCs/>
-        </w:rPr>
-        <w:t xml:space="preserve">Item </w:t>
-      </w:r>
-      <w:r>
-        <w:rPr>
-          <w:b/>
-          <w:bCs/>
-        </w:rPr>
-        <w:t>#</w:t>
-      </w:r>
-      <w:r>
-        <w:rPr>
-          <w:b/>
-          <w:bCs/>
-        </w:rPr>
-        <w:t>6</w:t>
-      </w:r>
-    </w:p>
-    <w:p>
-      <w:r>
-        <w:t xml:space="preserve">Description: </w:t>
-      </w:r>
-      <w:r>
-        <w:t xml:space="preserve">Footer with additional </w:t>
-      </w:r>
-      <w:r>
-        <w:t>information such as legal, contact.</w:t>
-      </w:r>
-    </w:p>
-    <w:p>
-      <w:r>
-        <w:t>Font: Arial</w:t>
-      </w:r>
-    </w:p>
-    <w:p>
-      <w:r>
-        <w:t xml:space="preserve">Color: </w:t>
-      </w:r>
-      <w:r>
-        <w:t>red</w:t>
-      </w:r>
-      <w:r>
-        <w:t xml:space="preserve"> font on Yellow background</w:t>
-      </w:r>
-    </w:p>
-    <w:p>
-      <w:r>
-        <w:lastRenderedPageBreak/>
-        <w:t xml:space="preserve">Alignment: </w:t>
-      </w:r>
-      <w:r>
-        <w:t>bottom</w:t>
-      </w:r>
-      <w:r>
-        <w:tab/>
-      </w:r>
-    </w:p>
-    <w:p>
-      <w:r>
-        <w:t>Media: N/A</w:t>
-      </w:r>
-    </w:p>
-    <w:p>
-      <w:r>
-        <w:t xml:space="preserve">Interactivity: </w:t>
-      </w:r>
-      <w:r>
-        <w:t>N/A</w:t>
+        <w:t>#4</w:t>
+      </w:r>
+    </w:p>
+    <w:p>
+      <w:r>
+        <w:t>Description: Highlighted media (</w:t>
+      </w:r>
+      <w:r>
+        <w:t>e.g.</w:t>
       </w:r>
       <w:bookmarkStart w:id="0" w:name="_GoBack"/>
       <w:bookmarkEnd w:id="0"/>
-    </w:p>
-    <w:p/>
-    <w:p/>
-    <w:p/>
-    <w:p/>
-    <w:p/>
-    <w:p/>
-    <w:p/>
+      <w:r>
+        <w:t xml:space="preserve"> Oktoberfest content)</w:t>
+      </w:r>
+    </w:p>
+    <w:p>
+      <w:r>
+        <w:t>Font: Arial</w:t>
+      </w:r>
+    </w:p>
+    <w:p>
+      <w:r>
+        <w:t>Color: Yellow background</w:t>
+      </w:r>
+    </w:p>
+    <w:p>
+      <w:r>
+        <w:t>Alignment: right</w:t>
+      </w:r>
+      <w:r>
+        <w:tab/>
+      </w:r>
+    </w:p>
+    <w:p>
+      <w:r>
+        <w:t>Media: Pictures</w:t>
+      </w:r>
+    </w:p>
+    <w:p>
+      <w:r>
+        <w:t>Interactivity: Maybe links to articles or social media posts</w:t>
+      </w:r>
+    </w:p>
+    <w:p>
+      <w:pPr>
+        <w:rPr>
+          <w:b/>
+          <w:bCs/>
+        </w:rPr>
+      </w:pPr>
+      <w:r>
+        <w:rPr>
+          <w:b/>
+          <w:bCs/>
+        </w:rPr>
+        <w:t xml:space="preserve">Item </w:t>
+      </w:r>
+      <w:r>
+        <w:rPr>
+          <w:b/>
+          <w:bCs/>
+        </w:rPr>
+        <w:t>#5</w:t>
+      </w:r>
+    </w:p>
+    <w:p>
+      <w:r>
+        <w:t>Description: Social media links, each with its own box. Site logo’s and their username for the site.</w:t>
+      </w:r>
+    </w:p>
+    <w:p>
+      <w:r>
+        <w:t>Font: Arial</w:t>
+      </w:r>
+    </w:p>
+    <w:p>
+      <w:r>
+        <w:t>Color: black font on Yellow background</w:t>
+      </w:r>
+    </w:p>
+    <w:p>
+      <w:r>
+        <w:t>Alignment: left</w:t>
+      </w:r>
+      <w:r>
+        <w:tab/>
+      </w:r>
+    </w:p>
+    <w:p>
+      <w:r>
+        <w:t>Media: N/A</w:t>
+      </w:r>
+    </w:p>
+    <w:p>
+      <w:r>
+        <w:t>Interactivity: Links to social media pages</w:t>
+      </w:r>
+    </w:p>
+    <w:p>
+      <w:pPr>
+        <w:rPr>
+          <w:b/>
+          <w:bCs/>
+        </w:rPr>
+      </w:pPr>
+      <w:r>
+        <w:rPr>
+          <w:b/>
+          <w:bCs/>
+        </w:rPr>
+        <w:t xml:space="preserve">Item </w:t>
+      </w:r>
+      <w:r>
+        <w:rPr>
+          <w:b/>
+          <w:bCs/>
+        </w:rPr>
+        <w:t>#6</w:t>
+      </w:r>
+    </w:p>
+    <w:p>
+      <w:r>
+        <w:t xml:space="preserve">Description: Footer with additional </w:t>
+      </w:r>
+      <w:r>
+        <w:t>information such as legal, contact.</w:t>
+      </w:r>
+    </w:p>
+    <w:p>
+      <w:r>
+        <w:t>Font: Arial</w:t>
+      </w:r>
+    </w:p>
+    <w:p>
+      <w:r>
+        <w:t xml:space="preserve">Color: </w:t>
+      </w:r>
+      <w:r>
+        <w:t>red</w:t>
+      </w:r>
+      <w:r>
+        <w:t xml:space="preserve"> font on Yellow background</w:t>
+      </w:r>
+    </w:p>
+    <w:p>
+      <w:r>
+        <w:t xml:space="preserve">Alignment: </w:t>
+      </w:r>
+      <w:r>
+        <w:t>bottom</w:t>
+      </w:r>
+      <w:r>
+        <w:tab/>
+      </w:r>
+    </w:p>
+    <w:p>
+      <w:r>
+        <w:t>Media: N/A</w:t>
+      </w:r>
+    </w:p>
+    <w:p>
+      <w:r>
+        <w:t xml:space="preserve">Interactivity: </w:t>
+      </w:r>
+      <w:r>
+        <w:t>N/</w:t>
+      </w:r>
+      <w:r>
+        <w:t>A</w:t>
+      </w:r>
+    </w:p>
     <w:sectPr>
       <w:pgSz w:w="12240" w:h="15840"/>
       <w:pgMar w:top="1440" w:right="1440" w:bottom="630" w:left="1440" w:header="720" w:footer="720" w:gutter="0"/>
@@ -1130,12 +1020,35 @@
     <w:name w:val="Hyperlink"/>
     <w:basedOn w:val="DefaultParagraphFont"/>
     <w:uiPriority w:val="99"/>
-    <w:semiHidden/>
     <w:unhideWhenUsed/>
     <w:rsid w:val="005C4D9A"/>
     <w:rPr>
       <w:color w:val="0000FF"/>
       <w:u w:val="single"/>
+    </w:rPr>
+  </w:style>
+  <w:style w:type="character" w:styleId="FollowedHyperlink">
+    <w:name w:val="FollowedHyperlink"/>
+    <w:basedOn w:val="DefaultParagraphFont"/>
+    <w:uiPriority w:val="99"/>
+    <w:semiHidden/>
+    <w:unhideWhenUsed/>
+    <w:rsid w:val="003A4CF3"/>
+    <w:rPr>
+      <w:color w:val="954F72" w:themeColor="followedHyperlink"/>
+      <w:u w:val="single"/>
+    </w:rPr>
+  </w:style>
+  <w:style w:type="character" w:styleId="UnresolvedMention">
+    <w:name w:val="Unresolved Mention"/>
+    <w:basedOn w:val="DefaultParagraphFont"/>
+    <w:uiPriority w:val="99"/>
+    <w:semiHidden/>
+    <w:unhideWhenUsed/>
+    <w:rsid w:val="00DA566F"/>
+    <w:rPr>
+      <w:color w:val="605E5C"/>
+      <w:shd w:val="clear" w:color="auto" w:fill="E1DFDD"/>
     </w:rPr>
   </w:style>
 </w:styles>

</xml_diff>